<commit_message>
Added .pdf versions of the documentations
</commit_message>
<xml_diff>
--- a/documentation/KratokOpis.docx
+++ b/documentation/KratokOpis.docx
@@ -16,7 +16,7 @@
       </w:pPr>
       <w:r>
         <w:rPr>
-          <w:rFonts w:cs="Calibri Light" w:ascii="Calibri" w:hAnsi="Calibri" w:cstheme="majorHAnsi"/>
+          <w:rFonts w:cs="Calibri Light" w:cstheme="majorHAnsi"/>
           <w:b/>
           <w:bCs/>
           <w:sz w:val="32"/>
@@ -224,21 +224,7 @@
           <w:rFonts w:cs="Calibri" w:ascii="Calibri" w:hAnsi="Calibri" w:asciiTheme="minorHAnsi" w:cstheme="minorHAnsi" w:hAnsiTheme="minorHAnsi"/>
           <w:lang w:val="mk-MK"/>
         </w:rPr>
-        <w:t xml:space="preserve"> </w:t>
-      </w:r>
-      <w:r>
-        <w:rPr>
-          <w:rFonts w:cs="Calibri" w:ascii="Calibri" w:hAnsi="Calibri" w:asciiTheme="minorHAnsi" w:cstheme="minorHAnsi" w:hAnsiTheme="minorHAnsi"/>
-          <w:lang w:val="mk-MK"/>
-        </w:rPr>
-        <w:t>за последните 10 години</w:t>
-      </w:r>
-      <w:r>
-        <w:rPr>
-          <w:rFonts w:cs="Calibri" w:ascii="Calibri" w:hAnsi="Calibri" w:asciiTheme="minorHAnsi" w:cstheme="minorHAnsi" w:hAnsiTheme="minorHAnsi"/>
-          <w:lang w:val="mk-MK"/>
-        </w:rPr>
-        <w:t xml:space="preserve"> </w:t>
+        <w:t xml:space="preserve"> за последните 10 години </w:t>
       </w:r>
       <w:r>
         <w:rPr>
@@ -264,14 +250,7 @@
           <w:rFonts w:cs="Calibri" w:ascii="Calibri" w:hAnsi="Calibri" w:asciiTheme="minorHAnsi" w:cstheme="minorHAnsi" w:hAnsiTheme="minorHAnsi"/>
           <w:lang w:val="mk-MK"/>
         </w:rPr>
-        <w:t>П</w:t>
-      </w:r>
-      <w:r>
-        <w:rPr>
-          <w:rFonts w:cs="Calibri" w:ascii="Calibri" w:hAnsi="Calibri" w:asciiTheme="minorHAnsi" w:cstheme="minorHAnsi" w:hAnsiTheme="minorHAnsi"/>
-          <w:lang w:val="mk-MK"/>
-        </w:rPr>
-        <w:t>отоа</w:t>
+        <w:t>Потоа</w:t>
       </w:r>
       <w:r>
         <w:rPr>
@@ -798,47 +777,30 @@
           <w:szCs w:val="24"/>
           <w:lang w:val="mk-MK"/>
         </w:rPr>
-        <w:t xml:space="preserve"> </w:t>
+        <w:t xml:space="preserve"> и </w:t>
       </w:r>
       <w:r>
         <w:rPr>
           <w:rFonts w:cs="Calibri" w:ascii="Calibri" w:hAnsi="Calibri" w:asciiTheme="minorHAnsi" w:cstheme="minorHAnsi" w:hAnsiTheme="minorHAnsi"/>
           <w:sz w:val="24"/>
           <w:szCs w:val="24"/>
-          <w:lang w:val="mk-MK"/>
-        </w:rPr>
-        <w:t>и</w:t>
-      </w:r>
-      <w:r>
-        <w:rPr>
-          <w:rFonts w:cs="Calibri" w:ascii="Calibri" w:hAnsi="Calibri" w:asciiTheme="minorHAnsi" w:cstheme="minorHAnsi" w:hAnsiTheme="minorHAnsi"/>
+        </w:rPr>
+        <w:t>споредбени статистики</w:t>
+      </w:r>
+      <w:r>
+        <w:rPr>
+          <w:rFonts w:cs="Calibri" w:ascii="Calibri" w:hAnsi="Calibri" w:asciiTheme="minorHAnsi" w:cstheme="minorHAnsi" w:hAnsiTheme="minorHAnsi"/>
+          <w:strike w:val="false"/>
+          <w:dstrike w:val="false"/>
           <w:sz w:val="24"/>
           <w:szCs w:val="24"/>
-          <w:lang w:val="mk-MK"/>
-        </w:rPr>
-        <w:t xml:space="preserve"> </w:t>
-      </w:r>
-      <w:r>
-        <w:rPr>
-          <w:rFonts w:cs="Calibri" w:ascii="Calibri" w:hAnsi="Calibri" w:asciiTheme="minorHAnsi" w:cstheme="minorHAnsi" w:hAnsiTheme="minorHAnsi"/>
-          <w:sz w:val="24"/>
-          <w:szCs w:val="24"/>
-        </w:rPr>
-        <w:t>споредбени статистики</w:t>
-      </w:r>
-      <w:r>
-        <w:rPr>
-          <w:rFonts w:cs="Calibri" w:ascii="Calibri" w:hAnsi="Calibri" w:asciiTheme="minorHAnsi" w:cstheme="minorHAnsi" w:hAnsiTheme="minorHAnsi"/>
-          <w:strike/>
-          <w:sz w:val="24"/>
-          <w:szCs w:val="24"/>
         </w:rPr>
         <w:t>.</w:t>
       </w:r>
     </w:p>
     <w:sectPr>
       <w:type w:val="nextPage"/>
-      <w:pgSz w:w="11909" w:h="16834"/>
+      <w:pgSz w:w="11906" w:h="16838"/>
       <w:pgMar w:left="950" w:right="950" w:gutter="0" w:header="0" w:top="1440" w:footer="0" w:bottom="1440"/>
       <w:pgNumType w:fmt="decimal"/>
       <w:formProt w:val="false"/>
@@ -1665,6 +1627,7 @@
     <w:qFormat/>
     <w:pPr>
       <w:widowControl/>
+      <w:suppressAutoHyphens w:val="true"/>
       <w:bidi w:val="0"/>
       <w:spacing w:lineRule="auto" w:line="259" w:before="0" w:after="160"/>
       <w:jc w:val="left"/>

</xml_diff>